<commit_message>
Modificación a archivos .ai
</commit_message>
<xml_diff>
--- a/ARTE/info pagina web.docx
+++ b/ARTE/info pagina web.docx
@@ -761,8 +761,6 @@
         </w:rPr>
         <w:t>DISEÑO GRÁFICO Y WEB DESIGN</w:t>
       </w:r>
-      <w:bookmarkStart w:id="0" w:name="_GoBack"/>
-      <w:bookmarkEnd w:id="0"/>
       <w:r>
         <w:rPr>
           <w:rFonts w:ascii="Helvetica" w:eastAsiaTheme="minorEastAsia" w:hAnsi="Helvetica" w:cs="Times"/>
@@ -854,8 +852,10 @@
           <w:szCs w:val="20"/>
           <w:lang w:val="en-US"/>
         </w:rPr>
-        <w:t>Crece con certidumbre, sea con sucursales o vendiendo franquicias.</w:t>
-      </w:r>
+        <w:t>Encuentra la estrategia fiscal que tanto necesitas, recupera tu flujo de efectivo y aumenta tu rentabilidad.</w:t>
+      </w:r>
+      <w:bookmarkStart w:id="0" w:name="_GoBack"/>
+      <w:bookmarkEnd w:id="0"/>
       <w:r>
         <w:rPr>
           <w:rFonts w:ascii="Helvetica" w:eastAsiaTheme="minorEastAsia" w:hAnsi="Helvetica" w:cs="Times"/>
@@ -9436,25 +9436,7 @@
             <w:sz w:val="20"/>
             <w:szCs w:val="20"/>
           </w:rPr>
-          <w:t>https://</w:t>
-        </w:r>
-        <w:r>
-          <w:rPr>
-            <w:rStyle w:val="Hyperlink"/>
-            <w:rFonts w:ascii="Helvetica" w:hAnsi="Helvetica"/>
-            <w:sz w:val="20"/>
-            <w:szCs w:val="20"/>
-          </w:rPr>
-          <w:t>w</w:t>
-        </w:r>
-        <w:r>
-          <w:rPr>
-            <w:rStyle w:val="Hyperlink"/>
-            <w:rFonts w:ascii="Helvetica" w:hAnsi="Helvetica"/>
-            <w:sz w:val="20"/>
-            <w:szCs w:val="20"/>
-          </w:rPr>
-          <w:t>ww.youtube.com/watch?v=2LHLhrka29I&amp;nohtml5=False</w:t>
+          <w:t>https://www.youtube.com/watch?v=2LHLhrka29I&amp;nohtml5=False</w:t>
         </w:r>
       </w:hyperlink>
       <w:r>
@@ -10380,6 +10362,7 @@
   <w:style w:type="character" w:default="1" w:styleId="DefaultParagraphFont">
     <w:name w:val="Default Paragraph Font"/>
     <w:uiPriority w:val="1"/>
+    <w:semiHidden/>
     <w:unhideWhenUsed/>
   </w:style>
   <w:style w:type="table" w:default="1" w:styleId="TableNormal">
@@ -10831,6 +10814,7 @@
   <w:style w:type="character" w:default="1" w:styleId="DefaultParagraphFont">
     <w:name w:val="Default Paragraph Font"/>
     <w:uiPriority w:val="1"/>
+    <w:semiHidden/>
     <w:unhideWhenUsed/>
   </w:style>
   <w:style w:type="table" w:default="1" w:styleId="TableNormal">

</xml_diff>

<commit_message>
Término de diseños de las 3 sub secciones
</commit_message>
<xml_diff>
--- a/ARTE/info pagina web.docx
+++ b/ARTE/info pagina web.docx
@@ -854,8 +854,6 @@
         </w:rPr>
         <w:t>Encuentra la estrategia fiscal que tanto necesitas, recupera tu flujo de efectivo y aumenta tu rentabilidad.</w:t>
       </w:r>
-      <w:bookmarkStart w:id="0" w:name="_GoBack"/>
-      <w:bookmarkEnd w:id="0"/>
       <w:r>
         <w:rPr>
           <w:rFonts w:ascii="Helvetica" w:eastAsiaTheme="minorEastAsia" w:hAnsi="Helvetica" w:cs="Times"/>
@@ -2765,100 +2763,11 @@
     </w:p>
     <w:p>
       <w:pPr>
-        <w:rPr>
-          <w:rFonts w:ascii="Helvetica" w:hAnsi="Helvetica"/>
-          <w:sz w:val="20"/>
-          <w:szCs w:val="20"/>
-        </w:rPr>
-      </w:pPr>
-      <w:r>
-        <w:rPr>
-          <w:rFonts w:ascii="Helvetica" w:hAnsi="Helvetica"/>
-          <w:sz w:val="20"/>
-          <w:szCs w:val="20"/>
-        </w:rPr>
-        <w:br/>
-      </w:r>
-    </w:p>
-    <w:p>
-      <w:pPr>
-        <w:rPr>
-          <w:rFonts w:ascii="Helvetica" w:hAnsi="Helvetica"/>
-          <w:sz w:val="20"/>
-          <w:szCs w:val="20"/>
-        </w:rPr>
-      </w:pPr>
-    </w:p>
-    <w:p>
-      <w:pPr>
-        <w:rPr>
-          <w:rFonts w:ascii="Helvetica" w:hAnsi="Helvetica"/>
-          <w:sz w:val="20"/>
-          <w:szCs w:val="20"/>
-        </w:rPr>
-      </w:pPr>
-      <w:r>
-        <w:rPr>
-          <w:rFonts w:ascii="Helvetica" w:hAnsi="Helvetica"/>
-          <w:sz w:val="20"/>
-          <w:szCs w:val="20"/>
-        </w:rPr>
-        <w:br/>
-      </w:r>
-    </w:p>
-    <w:p>
-      <w:pPr>
-        <w:rPr>
-          <w:rFonts w:ascii="Helvetica" w:hAnsi="Helvetica"/>
-          <w:sz w:val="20"/>
-          <w:szCs w:val="20"/>
-        </w:rPr>
-      </w:pPr>
-    </w:p>
-    <w:p>
-      <w:pPr>
-        <w:rPr>
-          <w:rFonts w:ascii="Helvetica" w:hAnsi="Helvetica"/>
-          <w:sz w:val="20"/>
-          <w:szCs w:val="20"/>
-        </w:rPr>
-      </w:pPr>
-    </w:p>
-    <w:p>
-      <w:pPr>
-        <w:rPr>
-          <w:rFonts w:ascii="Helvetica" w:hAnsi="Helvetica"/>
-          <w:sz w:val="20"/>
-          <w:szCs w:val="20"/>
-        </w:rPr>
-      </w:pPr>
-    </w:p>
-    <w:p>
-      <w:pPr>
-        <w:rPr>
-          <w:rFonts w:ascii="Helvetica" w:hAnsi="Helvetica"/>
-          <w:sz w:val="20"/>
-          <w:szCs w:val="20"/>
-        </w:rPr>
-      </w:pPr>
-    </w:p>
-    <w:p>
-      <w:pPr>
-        <w:rPr>
-          <w:rFonts w:ascii="Helvetica" w:hAnsi="Helvetica"/>
-          <w:sz w:val="20"/>
-          <w:szCs w:val="20"/>
-        </w:rPr>
-      </w:pPr>
-    </w:p>
-    <w:p>
-      <w:pPr>
-        <w:rPr>
-          <w:rFonts w:ascii="Helvetica" w:hAnsi="Helvetica"/>
-          <w:b/>
-          <w:sz w:val="28"/>
-          <w:szCs w:val="20"/>
-          <w:u w:val="single"/>
+        <w:ind w:left="284"/>
+        <w:rPr>
+          <w:rFonts w:ascii="Helvetica" w:hAnsi="Helvetica"/>
+          <w:sz w:val="20"/>
+          <w:szCs w:val="20"/>
         </w:rPr>
       </w:pPr>
       <w:r>
@@ -4692,6 +4601,7 @@
           <w:lang w:val="en-US"/>
         </w:rPr>
       </w:pPr>
+      <w:bookmarkStart w:id="0" w:name="_GoBack"/>
       <w:proofErr w:type="gramStart"/>
       <w:r>
         <w:rPr>
@@ -4754,6 +4664,7 @@
         <w:t xml:space="preserve"> y seguimiento de campañas publicitarias.</w:t>
       </w:r>
     </w:p>
+    <w:bookmarkEnd w:id="0"/>
     <w:p>
       <w:pPr>
         <w:rPr>

</xml_diff>